<commit_message>
5-27-removed non functional requirements from datenback wiki so there's no doubles
</commit_message>
<xml_diff>
--- a/Dokumentation/Backend/Non-funktional-requirements.docx
+++ b/Dokumentation/Backend/Non-funktional-requirements.docx
@@ -27,18 +27,6 @@
     <w:p>
       <w:r>
         <w:t>Datenbank</w:t>
-      </w:r>
-    </w:p>
-    <w:p>
-      <w:pPr>
-        <w:pStyle w:val="Listenabsatz"/>
-        <w:numPr>
-          <w:ilvl w:val="0"/>
-          <w:numId w:val="2"/>
-        </w:numPr>
-      </w:pPr>
-      <w:r>
-        <w:t>Speichern von Gerichten und Benutzer Daten(Hungernde und Kantinenarbeiter)</w:t>
       </w:r>
     </w:p>
     <w:p>

</xml_diff>

<commit_message>
5-27-updated non-functional requirements of datenbank
</commit_message>
<xml_diff>
--- a/Dokumentation/Backend/Non-funktional-requirements.docx
+++ b/Dokumentation/Backend/Non-funktional-requirements.docx
@@ -19,7 +19,67 @@
           <w:sz w:val="44"/>
           <w:szCs w:val="44"/>
         </w:rPr>
-        <w:t>Non-functional-requirements Backend/ Datenbank</w:t>
+        <w:t>Non-</w:t>
+      </w:r>
+      <w:proofErr w:type="spellStart"/>
+      <w:r>
+        <w:rPr>
+          <w:b/>
+          <w:bCs/>
+          <w:sz w:val="44"/>
+          <w:szCs w:val="44"/>
+        </w:rPr>
+        <w:t>functional</w:t>
+      </w:r>
+      <w:proofErr w:type="spellEnd"/>
+      <w:r>
+        <w:rPr>
+          <w:b/>
+          <w:bCs/>
+          <w:sz w:val="44"/>
+          <w:szCs w:val="44"/>
+        </w:rPr>
+        <w:t>-</w:t>
+      </w:r>
+      <w:proofErr w:type="spellStart"/>
+      <w:r>
+        <w:rPr>
+          <w:b/>
+          <w:bCs/>
+          <w:sz w:val="44"/>
+          <w:szCs w:val="44"/>
+        </w:rPr>
+        <w:t>requirements</w:t>
+      </w:r>
+      <w:proofErr w:type="spellEnd"/>
+      <w:r>
+        <w:rPr>
+          <w:b/>
+          <w:bCs/>
+          <w:sz w:val="44"/>
+          <w:szCs w:val="44"/>
+        </w:rPr>
+        <w:t xml:space="preserve"> </w:t>
+      </w:r>
+      <w:proofErr w:type="gramStart"/>
+      <w:r>
+        <w:rPr>
+          <w:b/>
+          <w:bCs/>
+          <w:sz w:val="44"/>
+          <w:szCs w:val="44"/>
+        </w:rPr>
+        <w:t>Backend</w:t>
+      </w:r>
+      <w:proofErr w:type="gramEnd"/>
+      <w:r>
+        <w:rPr>
+          <w:b/>
+          <w:bCs/>
+          <w:sz w:val="44"/>
+          <w:szCs w:val="44"/>
+        </w:rPr>
+        <w:t>/ Datenbank</w:t>
       </w:r>
     </w:p>
     <w:p/>
@@ -34,11 +94,11 @@
         <w:pStyle w:val="Listenabsatz"/>
         <w:numPr>
           <w:ilvl w:val="0"/>
-          <w:numId w:val="2"/>
+          <w:numId w:val="4"/>
         </w:numPr>
       </w:pPr>
       <w:r>
-        <w:t>Gute Performance es sollen mehrere hunderte lese und schreibe Zugriffe verarbeiten</w:t>
+        <w:t xml:space="preserve">Gute Performance, es sollten mehrere Hunderte Lese- und Schreibvorgänge in wenigen Sekunden verarbeitet werden können. </w:t>
       </w:r>
     </w:p>
     <w:p>
@@ -46,11 +106,17 @@
         <w:pStyle w:val="Listenabsatz"/>
         <w:numPr>
           <w:ilvl w:val="0"/>
-          <w:numId w:val="2"/>
+          <w:numId w:val="4"/>
         </w:numPr>
       </w:pPr>
       <w:r>
-        <w:t>Open Source: Darf nichts kosten und bei den Lizenzen auf der sicheren Seite</w:t>
+        <w:t>Open Source</w:t>
+      </w:r>
+      <w:r>
+        <w:t>:</w:t>
+      </w:r>
+      <w:r>
+        <w:t xml:space="preserve"> muss kostenlos sein und frei nutzbar (Lizenz)</w:t>
       </w:r>
     </w:p>
     <w:p>
@@ -58,7 +124,7 @@
         <w:pStyle w:val="Listenabsatz"/>
         <w:numPr>
           <w:ilvl w:val="0"/>
-          <w:numId w:val="2"/>
+          <w:numId w:val="4"/>
         </w:numPr>
       </w:pPr>
       <w:r>
@@ -70,7 +136,7 @@
         <w:pStyle w:val="Listenabsatz"/>
         <w:numPr>
           <w:ilvl w:val="0"/>
-          <w:numId w:val="2"/>
+          <w:numId w:val="4"/>
         </w:numPr>
       </w:pPr>
       <w:r>
@@ -80,18 +146,6 @@
     <w:p>
       <w:r>
         <w:t>Backend</w:t>
-      </w:r>
-    </w:p>
-    <w:p>
-      <w:pPr>
-        <w:pStyle w:val="Listenabsatz"/>
-        <w:numPr>
-          <w:ilvl w:val="0"/>
-          <w:numId w:val="2"/>
-        </w:numPr>
-      </w:pPr>
-      <w:r>
-        <w:t>Open Source:  Darf nichts kosten und bei den Lizenzen auf der sicheren Seite</w:t>
       </w:r>
     </w:p>
     <w:p>
@@ -103,7 +157,7 @@
         </w:numPr>
       </w:pPr>
       <w:r>
-        <w:t>Kompatibilität: muss mit Datenbank und Frontend kompatibel sein</w:t>
+        <w:t>Open Source: muss kostenlos sein und frei nutzbar (Lizenz)</w:t>
       </w:r>
     </w:p>
     <w:p>
@@ -115,7 +169,7 @@
         </w:numPr>
       </w:pPr>
       <w:r>
-        <w:t>Betreibbar in einem Container</w:t>
+        <w:t>Kompatibilität: muss mit Datenbank und Frontend kompatibel sein</w:t>
       </w:r>
     </w:p>
     <w:p>
@@ -127,10 +181,7 @@
         </w:numPr>
       </w:pPr>
       <w:r>
-        <w:t>Sicherheit: Das Backend sollte sicherstellen, dass alle eingehenden Anfragen val</w:t>
-      </w:r>
-      <w:r>
-        <w:t>idiert und authentifiziert werden.</w:t>
+        <w:t>Betreibbar in einem Container</w:t>
       </w:r>
     </w:p>
     <w:p>
@@ -142,19 +193,10 @@
         </w:numPr>
       </w:pPr>
       <w:r>
-        <w:t>Zuverlässi</w:t>
-      </w:r>
-      <w:r>
-        <w:t>gkeit: Das Backend sollte robust sein</w:t>
-      </w:r>
-      <w:r>
-        <w:t xml:space="preserve"> </w:t>
-      </w:r>
-      <w:r>
-        <w:t>und angemessene Mechanismen zur Fehlerbehandlung und Protokollierung haben,</w:t>
-      </w:r>
-      <w:r>
-        <w:t xml:space="preserve"> um Ausfälle zu minimieren</w:t>
+        <w:t>Sicherheit: Das Backend sollte sicherstellen, dass alle eingehenden Anfragen val</w:t>
+      </w:r>
+      <w:r>
+        <w:t>idiert und authentifiziert werden.</w:t>
       </w:r>
     </w:p>
     <w:p>
@@ -166,10 +208,19 @@
         </w:numPr>
       </w:pPr>
       <w:r>
-        <w:t xml:space="preserve">Wartbarkeit: Der Code des Backends sollte gut </w:t>
-      </w:r>
-      <w:r>
-        <w:t>dokumentiert sein</w:t>
+        <w:t>Zuverlässi</w:t>
+      </w:r>
+      <w:r>
+        <w:t>gkeit: Das Backend sollte robust sein</w:t>
+      </w:r>
+      <w:r>
+        <w:t xml:space="preserve"> </w:t>
+      </w:r>
+      <w:r>
+        <w:t>und angemessene Mechanismen zur Fehlerbehandlung und Protokollierung haben,</w:t>
+      </w:r>
+      <w:r>
+        <w:t xml:space="preserve"> um Ausfälle zu minimieren</w:t>
       </w:r>
     </w:p>
     <w:p>
@@ -181,10 +232,49 @@
         </w:numPr>
       </w:pPr>
       <w:r>
+        <w:t xml:space="preserve">Wartbarkeit: Der Code des </w:t>
+      </w:r>
+      <w:proofErr w:type="spellStart"/>
+      <w:r>
+        <w:t>Backends</w:t>
+      </w:r>
+      <w:proofErr w:type="spellEnd"/>
+      <w:r>
+        <w:t xml:space="preserve"> sollte gut </w:t>
+      </w:r>
+      <w:r>
+        <w:t>dokumentiert sein</w:t>
+      </w:r>
+    </w:p>
+    <w:p>
+      <w:pPr>
+        <w:pStyle w:val="Listenabsatz"/>
+        <w:numPr>
+          <w:ilvl w:val="0"/>
+          <w:numId w:val="3"/>
+        </w:numPr>
+      </w:pPr>
+      <w:r>
         <w:t>Qualität: Best</w:t>
       </w:r>
       <w:r>
-        <w:t xml:space="preserve"> Practices sollen verwendetet werden, damit die codequalität sicher gestellt werden kann</w:t>
+        <w:t xml:space="preserve"> Practices sollen verwendetet werden, damit die </w:t>
+      </w:r>
+      <w:proofErr w:type="spellStart"/>
+      <w:r>
+        <w:t>codequalität</w:t>
+      </w:r>
+      <w:proofErr w:type="spellEnd"/>
+      <w:r>
+        <w:t xml:space="preserve"> </w:t>
+      </w:r>
+      <w:proofErr w:type="gramStart"/>
+      <w:r>
+        <w:t>sicher gestellt</w:t>
+      </w:r>
+      <w:proofErr w:type="gramEnd"/>
+      <w:r>
+        <w:t xml:space="preserve"> werden kann</w:t>
       </w:r>
     </w:p>
     <w:sectPr>
@@ -200,6 +290,119 @@
 <file path=word/numbering.xml><?xml version="1.0" encoding="utf-8"?>
 <w:numbering xmlns:wpc="http://schemas.microsoft.com/office/word/2010/wordprocessingCanvas" xmlns:cx="http://schemas.microsoft.com/office/drawing/2014/chartex" xmlns:cx1="http://schemas.microsoft.com/office/drawing/2015/9/8/chartex" xmlns:cx2="http://schemas.microsoft.com/office/drawing/2015/10/21/chartex" xmlns:cx3="http://schemas.microsoft.com/office/drawing/2016/5/9/chartex" xmlns:cx4="http://schemas.microsoft.com/office/drawing/2016/5/10/chartex" xmlns:cx5="http://schemas.microsoft.com/office/drawing/2016/5/11/chartex" xmlns:cx6="http://schemas.microsoft.com/office/drawing/2016/5/12/chartex" xmlns:cx7="http://schemas.microsoft.com/office/drawing/2016/5/13/chartex" xmlns:cx8="http://schemas.microsoft.com/office/drawing/2016/5/14/chartex" xmlns:mc="http://schemas.openxmlformats.org/markup-compatibility/2006" xmlns:aink="http://schemas.microsoft.com/office/drawing/2016/ink" xmlns:am3d="http://schemas.microsoft.com/office/drawing/2017/model3d" xmlns:o="urn:schemas-microsoft-com:office:office" xmlns:oel="http://schemas.microsoft.com/office/2019/extlst" xmlns:r="http://schemas.openxmlformats.org/officeDocument/2006/relationships" xmlns:m="http://schemas.openxmlformats.org/officeDocument/2006/math" xmlns:v="urn:schemas-microsoft-com:vml" xmlns:wp14="http://schemas.microsoft.com/office/word/2010/wordprocessingDrawing" xmlns:wp="http://schemas.openxmlformats.org/drawingml/2006/wordprocessingDrawing" xmlns:w10="urn:schemas-microsoft-com:office:word" xmlns:w="http://schemas.openxmlformats.org/wordprocessingml/2006/main" xmlns:w14="http://schemas.microsoft.com/office/word/2010/wordml" xmlns:w15="http://schemas.microsoft.com/office/word/2012/wordml" xmlns:w16cex="http://schemas.microsoft.com/office/word/2018/wordml/cex" xmlns:w16cid="http://schemas.microsoft.com/office/word/2016/wordml/cid" xmlns:w16="http://schemas.microsoft.com/office/word/2018/wordml" xmlns:w16du="http://schemas.microsoft.com/office/word/2023/wordml/word16du" xmlns:w16sdtdh="http://schemas.microsoft.com/office/word/2020/wordml/sdtdatahash" xmlns:w16se="http://schemas.microsoft.com/office/word/2015/wordml/symex" xmlns:wpg="http://schemas.microsoft.com/office/word/2010/wordprocessingGroup" xmlns:wpi="http://schemas.microsoft.com/office/word/2010/wordprocessingInk" xmlns:wne="http://schemas.microsoft.com/office/word/2006/wordml" xmlns:wps="http://schemas.microsoft.com/office/word/2010/wordprocessingShape" mc:Ignorable="w14 w15 w16se w16cid w16 w16cex w16sdtdh w16du wp14">
   <w:abstractNum w:abstractNumId="0" w15:restartNumberingAfterBreak="0">
+    <w:nsid w:val="0A8A0D2D"/>
+    <w:multiLevelType w:val="hybridMultilevel"/>
+    <w:tmpl w:val="6B40D5E8"/>
+    <w:lvl w:ilvl="0" w:tplc="04090001">
+      <w:start w:val="1"/>
+      <w:numFmt w:val="bullet"/>
+      <w:lvlText w:val=""/>
+      <w:lvlJc w:val="left"/>
+      <w:pPr>
+        <w:ind w:left="720" w:hanging="360"/>
+      </w:pPr>
+      <w:rPr>
+        <w:rFonts w:ascii="Symbol" w:hAnsi="Symbol" w:hint="default"/>
+      </w:rPr>
+    </w:lvl>
+    <w:lvl w:ilvl="1" w:tplc="04090003" w:tentative="1">
+      <w:start w:val="1"/>
+      <w:numFmt w:val="bullet"/>
+      <w:lvlText w:val="o"/>
+      <w:lvlJc w:val="left"/>
+      <w:pPr>
+        <w:ind w:left="1440" w:hanging="360"/>
+      </w:pPr>
+      <w:rPr>
+        <w:rFonts w:ascii="Courier New" w:hAnsi="Courier New" w:cs="Courier New" w:hint="default"/>
+      </w:rPr>
+    </w:lvl>
+    <w:lvl w:ilvl="2" w:tplc="04090005" w:tentative="1">
+      <w:start w:val="1"/>
+      <w:numFmt w:val="bullet"/>
+      <w:lvlText w:val=""/>
+      <w:lvlJc w:val="left"/>
+      <w:pPr>
+        <w:ind w:left="2160" w:hanging="360"/>
+      </w:pPr>
+      <w:rPr>
+        <w:rFonts w:ascii="Wingdings" w:hAnsi="Wingdings" w:hint="default"/>
+      </w:rPr>
+    </w:lvl>
+    <w:lvl w:ilvl="3" w:tplc="04090001" w:tentative="1">
+      <w:start w:val="1"/>
+      <w:numFmt w:val="bullet"/>
+      <w:lvlText w:val=""/>
+      <w:lvlJc w:val="left"/>
+      <w:pPr>
+        <w:ind w:left="2880" w:hanging="360"/>
+      </w:pPr>
+      <w:rPr>
+        <w:rFonts w:ascii="Symbol" w:hAnsi="Symbol" w:hint="default"/>
+      </w:rPr>
+    </w:lvl>
+    <w:lvl w:ilvl="4" w:tplc="04090003" w:tentative="1">
+      <w:start w:val="1"/>
+      <w:numFmt w:val="bullet"/>
+      <w:lvlText w:val="o"/>
+      <w:lvlJc w:val="left"/>
+      <w:pPr>
+        <w:ind w:left="3600" w:hanging="360"/>
+      </w:pPr>
+      <w:rPr>
+        <w:rFonts w:ascii="Courier New" w:hAnsi="Courier New" w:cs="Courier New" w:hint="default"/>
+      </w:rPr>
+    </w:lvl>
+    <w:lvl w:ilvl="5" w:tplc="04090005" w:tentative="1">
+      <w:start w:val="1"/>
+      <w:numFmt w:val="bullet"/>
+      <w:lvlText w:val=""/>
+      <w:lvlJc w:val="left"/>
+      <w:pPr>
+        <w:ind w:left="4320" w:hanging="360"/>
+      </w:pPr>
+      <w:rPr>
+        <w:rFonts w:ascii="Wingdings" w:hAnsi="Wingdings" w:hint="default"/>
+      </w:rPr>
+    </w:lvl>
+    <w:lvl w:ilvl="6" w:tplc="04090001" w:tentative="1">
+      <w:start w:val="1"/>
+      <w:numFmt w:val="bullet"/>
+      <w:lvlText w:val=""/>
+      <w:lvlJc w:val="left"/>
+      <w:pPr>
+        <w:ind w:left="5040" w:hanging="360"/>
+      </w:pPr>
+      <w:rPr>
+        <w:rFonts w:ascii="Symbol" w:hAnsi="Symbol" w:hint="default"/>
+      </w:rPr>
+    </w:lvl>
+    <w:lvl w:ilvl="7" w:tplc="04090003" w:tentative="1">
+      <w:start w:val="1"/>
+      <w:numFmt w:val="bullet"/>
+      <w:lvlText w:val="o"/>
+      <w:lvlJc w:val="left"/>
+      <w:pPr>
+        <w:ind w:left="5760" w:hanging="360"/>
+      </w:pPr>
+      <w:rPr>
+        <w:rFonts w:ascii="Courier New" w:hAnsi="Courier New" w:cs="Courier New" w:hint="default"/>
+      </w:rPr>
+    </w:lvl>
+    <w:lvl w:ilvl="8" w:tplc="04090005" w:tentative="1">
+      <w:start w:val="1"/>
+      <w:numFmt w:val="bullet"/>
+      <w:lvlText w:val=""/>
+      <w:lvlJc w:val="left"/>
+      <w:pPr>
+        <w:ind w:left="6480" w:hanging="360"/>
+      </w:pPr>
+      <w:rPr>
+        <w:rFonts w:ascii="Wingdings" w:hAnsi="Wingdings" w:hint="default"/>
+      </w:rPr>
+    </w:lvl>
+  </w:abstractNum>
+  <w:abstractNum w:abstractNumId="1" w15:restartNumberingAfterBreak="0">
     <w:nsid w:val="40623532"/>
     <w:multiLevelType w:val="multilevel"/>
     <w:tmpl w:val="011A9154"/>
@@ -348,7 +551,7 @@
       </w:rPr>
     </w:lvl>
   </w:abstractNum>
-  <w:abstractNum w:abstractNumId="1" w15:restartNumberingAfterBreak="0">
+  <w:abstractNum w:abstractNumId="2" w15:restartNumberingAfterBreak="0">
     <w:nsid w:val="687F1AAF"/>
     <w:multiLevelType w:val="hybridMultilevel"/>
     <w:tmpl w:val="C9A0B214"/>
@@ -461,7 +664,7 @@
       </w:rPr>
     </w:lvl>
   </w:abstractNum>
-  <w:abstractNum w:abstractNumId="2" w15:restartNumberingAfterBreak="0">
+  <w:abstractNum w:abstractNumId="3" w15:restartNumberingAfterBreak="0">
     <w:nsid w:val="7DAB6EE7"/>
     <w:multiLevelType w:val="hybridMultilevel"/>
     <w:tmpl w:val="50E85DCA"/>
@@ -575,13 +778,16 @@
     </w:lvl>
   </w:abstractNum>
   <w:num w:numId="1" w16cid:durableId="1671636469">
-    <w:abstractNumId w:val="0"/>
+    <w:abstractNumId w:val="1"/>
   </w:num>
   <w:num w:numId="2" w16cid:durableId="209463318">
+    <w:abstractNumId w:val="3"/>
+  </w:num>
+  <w:num w:numId="3" w16cid:durableId="918632390">
     <w:abstractNumId w:val="2"/>
   </w:num>
-  <w:num w:numId="3" w16cid:durableId="918632390">
-    <w:abstractNumId w:val="1"/>
+  <w:num w:numId="4" w16cid:durableId="164710958">
+    <w:abstractNumId w:val="0"/>
   </w:num>
 </w:numbering>
 </file>

</xml_diff>